<commit_message>
download + pagination + code clean up
</commit_message>
<xml_diff>
--- a/Document management technical details.docx
+++ b/Document management technical details.docx
@@ -36,10 +36,10 @@
           <w:noProof/>
         </w:rPr>
         <w:drawing>
-          <wp:inline distT="0" distB="0" distL="0" distR="0" wp14:anchorId="279A4058" wp14:editId="39164076">
-            <wp:extent cx="5943600" cy="2058035"/>
-            <wp:effectExtent l="0" t="0" r="0" b="0"/>
-            <wp:docPr id="364691597" name="Picture 1"/>
+          <wp:inline distT="0" distB="0" distL="0" distR="0" wp14:anchorId="5711CB5E" wp14:editId="00EE0E30">
+            <wp:extent cx="5943600" cy="2052320"/>
+            <wp:effectExtent l="0" t="0" r="0" b="5080"/>
+            <wp:docPr id="1868062412" name="Picture 2"/>
             <wp:cNvGraphicFramePr>
               <a:graphicFrameLocks xmlns:a="http://schemas.openxmlformats.org/drawingml/2006/main" noChangeAspect="1"/>
             </wp:cNvGraphicFramePr>
@@ -47,7 +47,7 @@
               <a:graphicData uri="http://schemas.openxmlformats.org/drawingml/2006/picture">
                 <pic:pic xmlns:pic="http://schemas.openxmlformats.org/drawingml/2006/picture">
                   <pic:nvPicPr>
-                    <pic:cNvPr id="364691597" name="Picture 364691597"/>
+                    <pic:cNvPr id="1868062412" name="Picture 1868062412"/>
                     <pic:cNvPicPr/>
                   </pic:nvPicPr>
                   <pic:blipFill>
@@ -65,7 +65,7 @@
                   <pic:spPr>
                     <a:xfrm>
                       <a:off x="0" y="0"/>
-                      <a:ext cx="5943600" cy="2058035"/>
+                      <a:ext cx="5943600" cy="2052320"/>
                     </a:xfrm>
                     <a:prstGeom prst="rect">
                       <a:avLst/>
@@ -111,6 +111,7 @@
           <w:numId w:val="1"/>
         </w:numPr>
       </w:pPr>
+      <w:proofErr w:type="gramStart"/>
       <w:r>
         <w:t>React</w:t>
       </w:r>
@@ -118,7 +119,11 @@
         <w:t xml:space="preserve"> </w:t>
       </w:r>
       <w:r>
-        <w:t>: "^18.3.1"</w:t>
+        <w:t>:</w:t>
+      </w:r>
+      <w:proofErr w:type="gramEnd"/>
+      <w:r>
+        <w:t xml:space="preserve"> "^18.3.1"</w:t>
       </w:r>
     </w:p>
     <w:p>
@@ -129,6 +134,7 @@
           <w:numId w:val="1"/>
         </w:numPr>
       </w:pPr>
+      <w:proofErr w:type="gramStart"/>
       <w:r>
         <w:t>Typescript</w:t>
       </w:r>
@@ -136,7 +142,11 @@
         <w:t xml:space="preserve"> </w:t>
       </w:r>
       <w:r>
-        <w:t>: "~5.6.2"</w:t>
+        <w:t>:</w:t>
+      </w:r>
+      <w:proofErr w:type="gramEnd"/>
+      <w:r>
+        <w:t xml:space="preserve"> "~5.6.2"</w:t>
       </w:r>
     </w:p>
     <w:p>
@@ -147,14 +157,21 @@
           <w:numId w:val="1"/>
         </w:numPr>
       </w:pPr>
+      <w:proofErr w:type="spellStart"/>
+      <w:proofErr w:type="gramStart"/>
       <w:r>
         <w:t>vite</w:t>
       </w:r>
+      <w:proofErr w:type="spellEnd"/>
       <w:r>
         <w:t xml:space="preserve"> </w:t>
       </w:r>
       <w:r>
-        <w:t>: "^5.4.10"</w:t>
+        <w:t>:</w:t>
+      </w:r>
+      <w:proofErr w:type="gramEnd"/>
+      <w:r>
+        <w:t xml:space="preserve"> "^5.4.10"</w:t>
       </w:r>
     </w:p>
     <w:p>
@@ -165,8 +182,13 @@
           <w:numId w:val="1"/>
         </w:numPr>
       </w:pPr>
-      <w:r>
-        <w:t>Django : 5.2.6</w:t>
+      <w:proofErr w:type="gramStart"/>
+      <w:r>
+        <w:t>Django :</w:t>
+      </w:r>
+      <w:proofErr w:type="gramEnd"/>
+      <w:r>
+        <w:t xml:space="preserve"> 5.2.6</w:t>
       </w:r>
     </w:p>
     <w:p>
@@ -233,8 +255,13 @@
     <w:p/>
     <w:p>
       <w:r>
-        <w:t>In progress…………………………..</w:t>
-      </w:r>
+        <w:t>In progress………………………</w:t>
+      </w:r>
+      <w:proofErr w:type="gramStart"/>
+      <w:r>
+        <w:t>…..</w:t>
+      </w:r>
+      <w:proofErr w:type="gramEnd"/>
     </w:p>
     <w:p>
       <w:pPr>

</xml_diff>

<commit_message>
Code clean up + Document updated - technical document, README-updated (for front and back end)
</commit_message>
<xml_diff>
--- a/Document management technical details.docx
+++ b/Document management technical details.docx
@@ -36,7 +36,7 @@
           <w:noProof/>
         </w:rPr>
         <w:drawing>
-          <wp:inline distT="0" distB="0" distL="0" distR="0" wp14:anchorId="5711CB5E" wp14:editId="00EE0E30">
+          <wp:inline distT="0" distB="0" distL="0" distR="0" wp14:anchorId="5711CB5E" wp14:editId="0D9E1DCD">
             <wp:extent cx="5943600" cy="2052320"/>
             <wp:effectExtent l="0" t="0" r="0" b="5080"/>
             <wp:docPr id="1868062412" name="Picture 2"/>
@@ -123,7 +123,19 @@
       </w:r>
       <w:proofErr w:type="gramEnd"/>
       <w:r>
-        <w:t xml:space="preserve"> "^18.3.1"</w:t>
+        <w:t xml:space="preserve"> "</w:t>
+      </w:r>
+      <w:r>
+        <w:t>19</w:t>
+      </w:r>
+      <w:r>
+        <w:t>.</w:t>
+      </w:r>
+      <w:r>
+        <w:t>1</w:t>
+      </w:r>
+      <w:r>
+        <w:t>.1"</w:t>
       </w:r>
     </w:p>
     <w:p>
@@ -195,12 +207,25 @@
       <w:pPr>
         <w:pStyle w:val="ListParagraph"/>
         <w:numPr>
+          <w:ilvl w:val="2"/>
+          <w:numId w:val="1"/>
+        </w:numPr>
+      </w:pPr>
+      <w:r>
+        <w:t>Python 3.13.7</w:t>
+      </w:r>
+    </w:p>
+    <w:p/>
+    <w:p>
+      <w:pPr>
+        <w:pStyle w:val="ListParagraph"/>
+        <w:numPr>
           <w:ilvl w:val="0"/>
           <w:numId w:val="1"/>
         </w:numPr>
       </w:pPr>
       <w:r>
-        <w:t>Test cases –</w:t>
+        <w:t>Requirement completion status –</w:t>
       </w:r>
     </w:p>
     <w:p>
@@ -212,8 +237,602 @@
         </w:numPr>
       </w:pPr>
       <w:r>
-        <w:t>Frontend –</w:t>
-      </w:r>
+        <w:t>Front-end requirements</w:t>
+      </w:r>
+    </w:p>
+    <w:tbl>
+      <w:tblPr>
+        <w:tblStyle w:val="TableGrid"/>
+        <w:tblW w:w="0" w:type="auto"/>
+        <w:tblInd w:w="1440" w:type="dxa"/>
+        <w:tblLook w:val="04A0" w:firstRow="1" w:lastRow="0" w:firstColumn="1" w:lastColumn="0" w:noHBand="0" w:noVBand="1"/>
+      </w:tblPr>
+      <w:tblGrid>
+        <w:gridCol w:w="3685"/>
+        <w:gridCol w:w="4225"/>
+      </w:tblGrid>
+      <w:tr>
+        <w:tc>
+          <w:tcPr>
+            <w:tcW w:w="3685" w:type="dxa"/>
+          </w:tcPr>
+          <w:p>
+            <w:pPr>
+              <w:pStyle w:val="ListParagraph"/>
+              <w:ind w:left="0"/>
+            </w:pPr>
+            <w:r>
+              <w:t>Login Page with authentication</w:t>
+            </w:r>
+          </w:p>
+        </w:tc>
+        <w:tc>
+          <w:tcPr>
+            <w:tcW w:w="4225" w:type="dxa"/>
+          </w:tcPr>
+          <w:p>
+            <w:pPr>
+              <w:pStyle w:val="ListParagraph"/>
+              <w:ind w:left="0"/>
+            </w:pPr>
+            <w:r>
+              <w:t>Completed</w:t>
+            </w:r>
+          </w:p>
+        </w:tc>
+      </w:tr>
+      <w:tr>
+        <w:tc>
+          <w:tcPr>
+            <w:tcW w:w="3685" w:type="dxa"/>
+          </w:tcPr>
+          <w:p>
+            <w:pPr>
+              <w:pStyle w:val="ListParagraph"/>
+              <w:ind w:left="0"/>
+            </w:pPr>
+            <w:r>
+              <w:t>Subsequent route authentication</w:t>
+            </w:r>
+          </w:p>
+        </w:tc>
+        <w:tc>
+          <w:tcPr>
+            <w:tcW w:w="4225" w:type="dxa"/>
+          </w:tcPr>
+          <w:p>
+            <w:pPr>
+              <w:pStyle w:val="ListParagraph"/>
+              <w:ind w:left="0"/>
+            </w:pPr>
+            <w:r>
+              <w:t>Completed</w:t>
+            </w:r>
+          </w:p>
+        </w:tc>
+      </w:tr>
+      <w:tr>
+        <w:tc>
+          <w:tcPr>
+            <w:tcW w:w="3685" w:type="dxa"/>
+          </w:tcPr>
+          <w:p>
+            <w:pPr>
+              <w:pStyle w:val="ListParagraph"/>
+              <w:ind w:left="0"/>
+            </w:pPr>
+            <w:r>
+              <w:t>Logout</w:t>
+            </w:r>
+          </w:p>
+        </w:tc>
+        <w:tc>
+          <w:tcPr>
+            <w:tcW w:w="4225" w:type="dxa"/>
+          </w:tcPr>
+          <w:p>
+            <w:pPr>
+              <w:pStyle w:val="ListParagraph"/>
+              <w:ind w:left="0"/>
+            </w:pPr>
+            <w:r>
+              <w:t>Add-</w:t>
+            </w:r>
+            <w:proofErr w:type="gramStart"/>
+            <w:r>
+              <w:t>on</w:t>
+            </w:r>
+            <w:r>
+              <w:t xml:space="preserve"> :</w:t>
+            </w:r>
+            <w:proofErr w:type="gramEnd"/>
+            <w:r>
+              <w:t xml:space="preserve"> Completed</w:t>
+            </w:r>
+          </w:p>
+        </w:tc>
+      </w:tr>
+      <w:tr>
+        <w:tc>
+          <w:tcPr>
+            <w:tcW w:w="3685" w:type="dxa"/>
+          </w:tcPr>
+          <w:p>
+            <w:pPr>
+              <w:pStyle w:val="ListParagraph"/>
+              <w:ind w:left="0"/>
+            </w:pPr>
+            <w:r>
+              <w:t>My Files</w:t>
+            </w:r>
+          </w:p>
+        </w:tc>
+        <w:tc>
+          <w:tcPr>
+            <w:tcW w:w="4225" w:type="dxa"/>
+          </w:tcPr>
+          <w:p>
+            <w:pPr>
+              <w:pStyle w:val="ListParagraph"/>
+              <w:numPr>
+                <w:ilvl w:val="0"/>
+                <w:numId w:val="2"/>
+              </w:numPr>
+            </w:pPr>
+            <w:r>
+              <w:t xml:space="preserve">File Upload </w:t>
+            </w:r>
+            <w:proofErr w:type="gramStart"/>
+            <w:r>
+              <w:t>button :</w:t>
+            </w:r>
+            <w:proofErr w:type="gramEnd"/>
+            <w:r>
+              <w:t xml:space="preserve"> Completed</w:t>
+            </w:r>
+          </w:p>
+          <w:p>
+            <w:pPr>
+              <w:pStyle w:val="ListParagraph"/>
+              <w:numPr>
+                <w:ilvl w:val="0"/>
+                <w:numId w:val="2"/>
+              </w:numPr>
+            </w:pPr>
+            <w:r>
+              <w:t xml:space="preserve">Uploaded file </w:t>
+            </w:r>
+            <w:proofErr w:type="gramStart"/>
+            <w:r>
+              <w:t>table :</w:t>
+            </w:r>
+            <w:proofErr w:type="gramEnd"/>
+            <w:r>
+              <w:t xml:space="preserve"> Completed</w:t>
+            </w:r>
+          </w:p>
+          <w:p>
+            <w:pPr>
+              <w:pStyle w:val="ListParagraph"/>
+              <w:numPr>
+                <w:ilvl w:val="0"/>
+                <w:numId w:val="2"/>
+              </w:numPr>
+            </w:pPr>
+            <w:proofErr w:type="gramStart"/>
+            <w:r>
+              <w:t>Pagination :</w:t>
+            </w:r>
+            <w:proofErr w:type="gramEnd"/>
+            <w:r>
+              <w:t xml:space="preserve"> Completed</w:t>
+            </w:r>
+          </w:p>
+          <w:p>
+            <w:pPr>
+              <w:pStyle w:val="ListParagraph"/>
+              <w:numPr>
+                <w:ilvl w:val="0"/>
+                <w:numId w:val="2"/>
+              </w:numPr>
+            </w:pPr>
+            <w:r>
+              <w:t xml:space="preserve">Grid - View </w:t>
+            </w:r>
+            <w:proofErr w:type="gramStart"/>
+            <w:r>
+              <w:t>version :</w:t>
+            </w:r>
+            <w:proofErr w:type="gramEnd"/>
+            <w:r>
+              <w:t xml:space="preserve"> Completed</w:t>
+            </w:r>
+          </w:p>
+          <w:p>
+            <w:pPr>
+              <w:pStyle w:val="ListParagraph"/>
+              <w:numPr>
+                <w:ilvl w:val="0"/>
+                <w:numId w:val="2"/>
+              </w:numPr>
+            </w:pPr>
+            <w:r>
+              <w:t xml:space="preserve">Grid - </w:t>
+            </w:r>
+            <w:proofErr w:type="gramStart"/>
+            <w:r>
+              <w:t>Download :</w:t>
+            </w:r>
+            <w:proofErr w:type="gramEnd"/>
+            <w:r>
+              <w:t xml:space="preserve"> Completed</w:t>
+            </w:r>
+          </w:p>
+          <w:p>
+            <w:pPr>
+              <w:pStyle w:val="ListParagraph"/>
+              <w:numPr>
+                <w:ilvl w:val="0"/>
+                <w:numId w:val="2"/>
+              </w:numPr>
+            </w:pPr>
+            <w:r>
+              <w:t xml:space="preserve">Grid – Upload new </w:t>
+            </w:r>
+            <w:proofErr w:type="gramStart"/>
+            <w:r>
+              <w:t>version :</w:t>
+            </w:r>
+            <w:proofErr w:type="gramEnd"/>
+            <w:r>
+              <w:t xml:space="preserve"> </w:t>
+            </w:r>
+            <w:r>
+              <w:t>Partially completed</w:t>
+            </w:r>
+          </w:p>
+          <w:p>
+            <w:pPr>
+              <w:pStyle w:val="ListParagraph"/>
+              <w:numPr>
+                <w:ilvl w:val="0"/>
+                <w:numId w:val="2"/>
+              </w:numPr>
+            </w:pPr>
+            <w:r>
+              <w:t xml:space="preserve">Grid – </w:t>
+            </w:r>
+            <w:proofErr w:type="gramStart"/>
+            <w:r>
+              <w:t>Favorite :</w:t>
+            </w:r>
+            <w:proofErr w:type="gramEnd"/>
+            <w:r>
+              <w:t xml:space="preserve"> Completed</w:t>
+            </w:r>
+          </w:p>
+        </w:tc>
+      </w:tr>
+      <w:tr>
+        <w:tc>
+          <w:tcPr>
+            <w:tcW w:w="3685" w:type="dxa"/>
+          </w:tcPr>
+          <w:p>
+            <w:pPr>
+              <w:pStyle w:val="ListParagraph"/>
+              <w:ind w:left="0"/>
+            </w:pPr>
+            <w:r>
+              <w:t>Favorite Page</w:t>
+            </w:r>
+          </w:p>
+        </w:tc>
+        <w:tc>
+          <w:tcPr>
+            <w:tcW w:w="4225" w:type="dxa"/>
+          </w:tcPr>
+          <w:p>
+            <w:pPr>
+              <w:pStyle w:val="ListParagraph"/>
+              <w:ind w:left="0"/>
+            </w:pPr>
+            <w:r>
+              <w:t>Add-</w:t>
+            </w:r>
+            <w:proofErr w:type="gramStart"/>
+            <w:r>
+              <w:t>on</w:t>
+            </w:r>
+            <w:r>
+              <w:t xml:space="preserve"> :</w:t>
+            </w:r>
+            <w:proofErr w:type="gramEnd"/>
+            <w:r>
+              <w:t xml:space="preserve"> Completed</w:t>
+            </w:r>
+          </w:p>
+        </w:tc>
+      </w:tr>
+    </w:tbl>
+    <w:p>
+      <w:pPr>
+        <w:pStyle w:val="ListParagraph"/>
+        <w:numPr>
+          <w:ilvl w:val="1"/>
+          <w:numId w:val="1"/>
+        </w:numPr>
+      </w:pPr>
+      <w:r>
+        <w:lastRenderedPageBreak/>
+        <w:t>Back-end requirements</w:t>
+      </w:r>
+    </w:p>
+    <w:tbl>
+      <w:tblPr>
+        <w:tblStyle w:val="TableGrid"/>
+        <w:tblW w:w="0" w:type="auto"/>
+        <w:tblInd w:w="1440" w:type="dxa"/>
+        <w:tblLook w:val="04A0" w:firstRow="1" w:lastRow="0" w:firstColumn="1" w:lastColumn="0" w:noHBand="0" w:noVBand="1"/>
+      </w:tblPr>
+      <w:tblGrid>
+        <w:gridCol w:w="3936"/>
+        <w:gridCol w:w="3974"/>
+      </w:tblGrid>
+      <w:tr>
+        <w:tc>
+          <w:tcPr>
+            <w:tcW w:w="3936" w:type="dxa"/>
+          </w:tcPr>
+          <w:p>
+            <w:pPr>
+              <w:pStyle w:val="ListParagraph"/>
+              <w:ind w:left="0"/>
+            </w:pPr>
+            <w:r>
+              <w:t>Login auth using Django REST</w:t>
+            </w:r>
+          </w:p>
+        </w:tc>
+        <w:tc>
+          <w:tcPr>
+            <w:tcW w:w="3974" w:type="dxa"/>
+          </w:tcPr>
+          <w:p>
+            <w:pPr>
+              <w:pStyle w:val="ListParagraph"/>
+              <w:ind w:left="0"/>
+            </w:pPr>
+            <w:r>
+              <w:t>Completed</w:t>
+            </w:r>
+          </w:p>
+        </w:tc>
+      </w:tr>
+      <w:tr>
+        <w:tc>
+          <w:tcPr>
+            <w:tcW w:w="3936" w:type="dxa"/>
+          </w:tcPr>
+          <w:p>
+            <w:pPr>
+              <w:pStyle w:val="ListParagraph"/>
+              <w:ind w:left="0"/>
+            </w:pPr>
+            <w:r>
+              <w:t>Store file at given URL</w:t>
+            </w:r>
+          </w:p>
+        </w:tc>
+        <w:tc>
+          <w:tcPr>
+            <w:tcW w:w="3974" w:type="dxa"/>
+          </w:tcPr>
+          <w:p>
+            <w:pPr>
+              <w:pStyle w:val="ListParagraph"/>
+              <w:ind w:left="0"/>
+            </w:pPr>
+            <w:r>
+              <w:t>Completed</w:t>
+            </w:r>
+          </w:p>
+        </w:tc>
+      </w:tr>
+      <w:tr>
+        <w:tc>
+          <w:tcPr>
+            <w:tcW w:w="3936" w:type="dxa"/>
+          </w:tcPr>
+          <w:p>
+            <w:pPr>
+              <w:pStyle w:val="ListParagraph"/>
+              <w:ind w:left="0"/>
+            </w:pPr>
+            <w:r>
+              <w:t>Store files of any type</w:t>
+            </w:r>
+          </w:p>
+        </w:tc>
+        <w:tc>
+          <w:tcPr>
+            <w:tcW w:w="3974" w:type="dxa"/>
+          </w:tcPr>
+          <w:p>
+            <w:pPr>
+              <w:pStyle w:val="ListParagraph"/>
+              <w:ind w:left="0"/>
+            </w:pPr>
+            <w:r>
+              <w:t>Partially completed</w:t>
+            </w:r>
+          </w:p>
+        </w:tc>
+      </w:tr>
+      <w:tr>
+        <w:tc>
+          <w:tcPr>
+            <w:tcW w:w="3936" w:type="dxa"/>
+          </w:tcPr>
+          <w:p>
+            <w:pPr>
+              <w:pStyle w:val="ListParagraph"/>
+              <w:ind w:left="0"/>
+            </w:pPr>
+            <w:r>
+              <w:t>Users cannot access files uploaded by others</w:t>
+            </w:r>
+          </w:p>
+        </w:tc>
+        <w:tc>
+          <w:tcPr>
+            <w:tcW w:w="3974" w:type="dxa"/>
+          </w:tcPr>
+          <w:p>
+            <w:pPr>
+              <w:pStyle w:val="ListParagraph"/>
+              <w:ind w:left="0"/>
+            </w:pPr>
+            <w:r>
+              <w:t>Completed</w:t>
+            </w:r>
+          </w:p>
+        </w:tc>
+      </w:tr>
+      <w:tr>
+        <w:tc>
+          <w:tcPr>
+            <w:tcW w:w="3936" w:type="dxa"/>
+          </w:tcPr>
+          <w:p>
+            <w:pPr>
+              <w:pStyle w:val="ListParagraph"/>
+              <w:ind w:left="0"/>
+            </w:pPr>
+            <w:r>
+              <w:t>Support for multiple versions of the same file at the same URL</w:t>
+            </w:r>
+          </w:p>
+        </w:tc>
+        <w:tc>
+          <w:tcPr>
+            <w:tcW w:w="3974" w:type="dxa"/>
+          </w:tcPr>
+          <w:p>
+            <w:pPr>
+              <w:pStyle w:val="ListParagraph"/>
+              <w:ind w:left="0"/>
+            </w:pPr>
+            <w:r>
+              <w:t>Not started</w:t>
+            </w:r>
+          </w:p>
+        </w:tc>
+      </w:tr>
+      <w:tr>
+        <w:tc>
+          <w:tcPr>
+            <w:tcW w:w="3936" w:type="dxa"/>
+          </w:tcPr>
+          <w:p>
+            <w:pPr>
+              <w:pStyle w:val="ListParagraph"/>
+              <w:ind w:left="0"/>
+            </w:pPr>
+            <w:r>
+              <w:t>Allow users to fetch any revision of a file</w:t>
+            </w:r>
+          </w:p>
+        </w:tc>
+        <w:tc>
+          <w:tcPr>
+            <w:tcW w:w="3974" w:type="dxa"/>
+          </w:tcPr>
+          <w:p>
+            <w:pPr>
+              <w:pStyle w:val="ListParagraph"/>
+              <w:ind w:left="0"/>
+            </w:pPr>
+            <w:r>
+              <w:t>Not started</w:t>
+            </w:r>
+          </w:p>
+        </w:tc>
+      </w:tr>
+      <w:tr>
+        <w:tc>
+          <w:tcPr>
+            <w:tcW w:w="3936" w:type="dxa"/>
+          </w:tcPr>
+          <w:p>
+            <w:pPr>
+              <w:pStyle w:val="ListParagraph"/>
+              <w:ind w:left="0"/>
+            </w:pPr>
+            <w:r>
+              <w:t>Provide an endpoint to retrieve a file using Content Addressable Storage</w:t>
+            </w:r>
+          </w:p>
+        </w:tc>
+        <w:tc>
+          <w:tcPr>
+            <w:tcW w:w="3974" w:type="dxa"/>
+          </w:tcPr>
+          <w:p>
+            <w:pPr>
+              <w:pStyle w:val="ListParagraph"/>
+              <w:ind w:left="0"/>
+            </w:pPr>
+            <w:r>
+              <w:t>Partially completed</w:t>
+            </w:r>
+          </w:p>
+        </w:tc>
+      </w:tr>
+    </w:tbl>
+    <w:p>
+      <w:pPr>
+        <w:pStyle w:val="ListParagraph"/>
+        <w:ind w:left="1440"/>
+      </w:pPr>
+    </w:p>
+    <w:p>
+      <w:pPr>
+        <w:pStyle w:val="ListParagraph"/>
+        <w:numPr>
+          <w:ilvl w:val="0"/>
+          <w:numId w:val="1"/>
+        </w:numPr>
+      </w:pPr>
+      <w:r>
+        <w:t>Unit test</w:t>
+      </w:r>
+      <w:r>
+        <w:t xml:space="preserve"> cases –</w:t>
+      </w:r>
+    </w:p>
+    <w:p>
+      <w:pPr>
+        <w:pStyle w:val="ListParagraph"/>
+        <w:numPr>
+          <w:ilvl w:val="1"/>
+          <w:numId w:val="1"/>
+        </w:numPr>
+      </w:pPr>
+      <w:r>
+        <w:t xml:space="preserve">Login </w:t>
+      </w:r>
+      <w:r>
+        <w:t>from front-</w:t>
+      </w:r>
+      <w:proofErr w:type="gramStart"/>
+      <w:r>
+        <w:t xml:space="preserve">end </w:t>
+      </w:r>
+      <w:r>
+        <w:t>:</w:t>
+      </w:r>
+      <w:proofErr w:type="gramEnd"/>
     </w:p>
     <w:p>
       <w:pPr>
@@ -224,7 +843,80 @@
         </w:numPr>
       </w:pPr>
       <w:r>
-        <w:t>In progress</w:t>
+        <w:t xml:space="preserve">Hit login </w:t>
+      </w:r>
+      <w:proofErr w:type="spellStart"/>
+      <w:r>
+        <w:t>url</w:t>
+      </w:r>
+      <w:proofErr w:type="spellEnd"/>
+      <w:r>
+        <w:t xml:space="preserve"> of react app - </w:t>
+      </w:r>
+      <w:hyperlink r:id="rId7" w:history="1">
+        <w:r>
+          <w:rPr>
+            <w:rStyle w:val="Hyperlink"/>
+          </w:rPr>
+          <w:t>http://localhost:5173/login</w:t>
+        </w:r>
+      </w:hyperlink>
+    </w:p>
+    <w:p>
+      <w:pPr>
+        <w:pStyle w:val="ListParagraph"/>
+        <w:numPr>
+          <w:ilvl w:val="2"/>
+          <w:numId w:val="1"/>
+        </w:numPr>
+      </w:pPr>
+      <w:r>
+        <w:t>Default user in backend is user=admin, password=</w:t>
+      </w:r>
+      <w:proofErr w:type="spellStart"/>
+      <w:r>
+        <w:t>adminpassword</w:t>
+      </w:r>
+      <w:proofErr w:type="spellEnd"/>
+    </w:p>
+    <w:p>
+      <w:pPr>
+        <w:pStyle w:val="ListParagraph"/>
+        <w:numPr>
+          <w:ilvl w:val="2"/>
+          <w:numId w:val="1"/>
+        </w:numPr>
+      </w:pPr>
+      <w:r>
+        <w:t xml:space="preserve">Try with any test user – invalid username/password message should </w:t>
+      </w:r>
+      <w:proofErr w:type="spellStart"/>
+      <w:r>
+        <w:t>apprear</w:t>
+      </w:r>
+      <w:proofErr w:type="spellEnd"/>
+      <w:r>
+        <w:t>.</w:t>
+      </w:r>
+    </w:p>
+    <w:p>
+      <w:pPr>
+        <w:pStyle w:val="ListParagraph"/>
+        <w:numPr>
+          <w:ilvl w:val="2"/>
+          <w:numId w:val="1"/>
+        </w:numPr>
+      </w:pPr>
+      <w:r>
+        <w:t>Try login with user=admin, password=</w:t>
+      </w:r>
+      <w:proofErr w:type="spellStart"/>
+      <w:r>
+        <w:t>adminpassword</w:t>
+      </w:r>
+      <w:proofErr w:type="spellEnd"/>
+      <w:r>
+        <w:t>, app should allow login and redirect to my files page.</w:t>
       </w:r>
     </w:p>
     <w:p>
@@ -236,38 +928,179 @@
         </w:numPr>
       </w:pPr>
       <w:r>
-        <w:t>Backend –</w:t>
-      </w:r>
+        <w:t xml:space="preserve">Postman </w:t>
+      </w:r>
+      <w:proofErr w:type="gramStart"/>
+      <w:r>
+        <w:t>test :</w:t>
+      </w:r>
+      <w:proofErr w:type="gramEnd"/>
+      <w:r>
+        <w:t xml:space="preserve"> </w:t>
+      </w:r>
+      <w:r>
+        <w:t>Login</w:t>
+      </w:r>
+      <w:r>
+        <w:t xml:space="preserve"> </w:t>
+      </w:r>
+      <w:r>
+        <w:t>from</w:t>
+      </w:r>
+      <w:r>
+        <w:t xml:space="preserve"> back-end</w:t>
+      </w:r>
+      <w:r>
+        <w:t xml:space="preserve"> REST framework</w:t>
+      </w:r>
+      <w:r>
+        <w:t xml:space="preserve"> </w:t>
+      </w:r>
+      <w:r>
+        <w:t>A</w:t>
+      </w:r>
+      <w:r>
+        <w:t>PI use headers as</w:t>
+      </w:r>
+      <w:r>
+        <w:t xml:space="preserve"> below</w:t>
+      </w:r>
+      <w:r>
+        <w:t xml:space="preserve"> (with static token for user=admin) in POST call </w:t>
+      </w:r>
+      <w:hyperlink r:id="rId8" w:history="1">
+        <w:r>
+          <w:rPr>
+            <w:rStyle w:val="Hyperlink"/>
+          </w:rPr>
+          <w:t>http://127.0.0.1:8000/api/auth/login/</w:t>
+        </w:r>
+      </w:hyperlink>
     </w:p>
     <w:p>
       <w:pPr>
         <w:pStyle w:val="ListParagraph"/>
-        <w:numPr>
-          <w:ilvl w:val="2"/>
-          <w:numId w:val="1"/>
-        </w:numPr>
-      </w:pPr>
-      <w:r>
-        <w:t>Test_api.py</w:t>
-      </w:r>
-    </w:p>
-    <w:p/>
-    <w:p/>
-    <w:p>
-      <w:r>
-        <w:t>In progress………………………</w:t>
-      </w:r>
+        <w:ind w:left="2160"/>
+      </w:pPr>
+    </w:p>
+    <w:p>
+      <w:pPr>
+        <w:pStyle w:val="ListParagraph"/>
+        <w:ind w:left="2160"/>
+      </w:pPr>
       <w:proofErr w:type="gramStart"/>
       <w:r>
-        <w:t>…..</w:t>
+        <w:t>Header :</w:t>
       </w:r>
       <w:proofErr w:type="gramEnd"/>
     </w:p>
     <w:p>
       <w:pPr>
         <w:pStyle w:val="ListParagraph"/>
-        <w:ind w:left="1440"/>
-      </w:pPr>
+        <w:ind w:left="2160"/>
+      </w:pPr>
+      <w:r>
+        <w:t>Content-</w:t>
+      </w:r>
+      <w:proofErr w:type="gramStart"/>
+      <w:r>
+        <w:t>Type</w:t>
+      </w:r>
+      <w:r>
+        <w:t xml:space="preserve"> :</w:t>
+      </w:r>
+      <w:proofErr w:type="gramEnd"/>
+      <w:r>
+        <w:t xml:space="preserve"> </w:t>
+      </w:r>
+      <w:r>
+        <w:t>application/</w:t>
+      </w:r>
+      <w:proofErr w:type="spellStart"/>
+      <w:r>
+        <w:t>json</w:t>
+      </w:r>
+      <w:proofErr w:type="spellEnd"/>
+    </w:p>
+    <w:p>
+      <w:pPr>
+        <w:pStyle w:val="ListParagraph"/>
+        <w:ind w:left="2160"/>
+      </w:pPr>
+      <w:proofErr w:type="gramStart"/>
+      <w:r>
+        <w:t>Authorization</w:t>
+      </w:r>
+      <w:r>
+        <w:t xml:space="preserve"> :</w:t>
+      </w:r>
+      <w:proofErr w:type="gramEnd"/>
+      <w:r>
+        <w:t xml:space="preserve"> </w:t>
+      </w:r>
+      <w:r>
+        <w:t>Token dca6586e977fed7eaa9f0f85ee01d4ba74f2e4aa</w:t>
+      </w:r>
+    </w:p>
+    <w:p>
+      <w:pPr>
+        <w:pStyle w:val="ListParagraph"/>
+        <w:ind w:left="2160"/>
+      </w:pPr>
+    </w:p>
+    <w:p>
+      <w:pPr>
+        <w:pStyle w:val="ListParagraph"/>
+        <w:ind w:left="2160"/>
+      </w:pPr>
+      <w:proofErr w:type="gramStart"/>
+      <w:r>
+        <w:t>Body :</w:t>
+      </w:r>
+      <w:proofErr w:type="gramEnd"/>
+      <w:r>
+        <w:t xml:space="preserve"> </w:t>
+      </w:r>
+    </w:p>
+    <w:p>
+      <w:pPr>
+        <w:ind w:left="2160"/>
+      </w:pPr>
+      <w:r>
+        <w:t>{</w:t>
+      </w:r>
+    </w:p>
+    <w:p>
+      <w:pPr>
+        <w:ind w:left="2160"/>
+      </w:pPr>
+      <w:r>
+        <w:t>    "username": "admin",</w:t>
+      </w:r>
+    </w:p>
+    <w:p>
+      <w:pPr>
+        <w:ind w:left="2160"/>
+      </w:pPr>
+      <w:r>
+        <w:t>    "password": "</w:t>
+      </w:r>
+      <w:proofErr w:type="spellStart"/>
+      <w:r>
+        <w:t>adminpassword</w:t>
+      </w:r>
+      <w:proofErr w:type="spellEnd"/>
+      <w:r>
+        <w:t>"</w:t>
+      </w:r>
+    </w:p>
+    <w:p>
+      <w:pPr>
+        <w:ind w:left="2160"/>
+      </w:pPr>
+      <w:r>
+        <w:t>}</w:t>
+      </w:r>
     </w:p>
     <w:sectPr>
       <w:pgSz w:w="12240" w:h="15840"/>
@@ -282,6 +1115,95 @@
 <file path=word/numbering.xml><?xml version="1.0" encoding="utf-8"?>
 <w:numbering xmlns:wpc="http://schemas.microsoft.com/office/word/2010/wordprocessingCanvas" xmlns:cx="http://schemas.microsoft.com/office/drawing/2014/chartex" xmlns:cx1="http://schemas.microsoft.com/office/drawing/2015/9/8/chartex" xmlns:cx2="http://schemas.microsoft.com/office/drawing/2015/10/21/chartex" xmlns:cx3="http://schemas.microsoft.com/office/drawing/2016/5/9/chartex" xmlns:cx4="http://schemas.microsoft.com/office/drawing/2016/5/10/chartex" xmlns:cx5="http://schemas.microsoft.com/office/drawing/2016/5/11/chartex" xmlns:cx6="http://schemas.microsoft.com/office/drawing/2016/5/12/chartex" xmlns:cx7="http://schemas.microsoft.com/office/drawing/2016/5/13/chartex" xmlns:cx8="http://schemas.microsoft.com/office/drawing/2016/5/14/chartex" xmlns:mc="http://schemas.openxmlformats.org/markup-compatibility/2006" xmlns:aink="http://schemas.microsoft.com/office/drawing/2016/ink" xmlns:am3d="http://schemas.microsoft.com/office/drawing/2017/model3d" xmlns:o="urn:schemas-microsoft-com:office:office" xmlns:oel="http://schemas.microsoft.com/office/2019/extlst" xmlns:r="http://schemas.openxmlformats.org/officeDocument/2006/relationships" xmlns:m="http://schemas.openxmlformats.org/officeDocument/2006/math" xmlns:v="urn:schemas-microsoft-com:vml" xmlns:wp14="http://schemas.microsoft.com/office/word/2010/wordprocessingDrawing" xmlns:wp="http://schemas.openxmlformats.org/drawingml/2006/wordprocessingDrawing" xmlns:w10="urn:schemas-microsoft-com:office:word" xmlns:w="http://schemas.openxmlformats.org/wordprocessingml/2006/main" xmlns:w14="http://schemas.microsoft.com/office/word/2010/wordml" xmlns:w15="http://schemas.microsoft.com/office/word/2012/wordml" xmlns:w16cex="http://schemas.microsoft.com/office/word/2018/wordml/cex" xmlns:w16cid="http://schemas.microsoft.com/office/word/2016/wordml/cid" xmlns:w16="http://schemas.microsoft.com/office/word/2018/wordml" xmlns:w16du="http://schemas.microsoft.com/office/word/2023/wordml/word16du" xmlns:w16sdtdh="http://schemas.microsoft.com/office/word/2020/wordml/sdtdatahash" xmlns:w16sdtfl="http://schemas.microsoft.com/office/word/2024/wordml/sdtformatlock" xmlns:w16se="http://schemas.microsoft.com/office/word/2015/wordml/symex" xmlns:wpg="http://schemas.microsoft.com/office/word/2010/wordprocessingGroup" xmlns:wpi="http://schemas.microsoft.com/office/word/2010/wordprocessingInk" xmlns:wne="http://schemas.microsoft.com/office/word/2006/wordml" xmlns:wps="http://schemas.microsoft.com/office/word/2010/wordprocessingShape" mc:Ignorable="w14 w15 w16se w16cid w16 w16cex w16sdtdh w16sdtfl w16du wp14">
   <w:abstractNum w:abstractNumId="0" w15:restartNumberingAfterBreak="0">
+    <w:nsid w:val="130E2CD3"/>
+    <w:multiLevelType w:val="hybridMultilevel"/>
+    <w:tmpl w:val="20687CB8"/>
+    <w:lvl w:ilvl="0" w:tplc="0409000F">
+      <w:start w:val="1"/>
+      <w:numFmt w:val="decimal"/>
+      <w:lvlText w:val="%1."/>
+      <w:lvlJc w:val="left"/>
+      <w:pPr>
+        <w:ind w:left="720" w:hanging="360"/>
+      </w:pPr>
+      <w:rPr>
+        <w:rFonts w:hint="default"/>
+      </w:rPr>
+    </w:lvl>
+    <w:lvl w:ilvl="1" w:tplc="04090019" w:tentative="1">
+      <w:start w:val="1"/>
+      <w:numFmt w:val="lowerLetter"/>
+      <w:lvlText w:val="%2."/>
+      <w:lvlJc w:val="left"/>
+      <w:pPr>
+        <w:ind w:left="1440" w:hanging="360"/>
+      </w:pPr>
+    </w:lvl>
+    <w:lvl w:ilvl="2" w:tplc="0409001B" w:tentative="1">
+      <w:start w:val="1"/>
+      <w:numFmt w:val="lowerRoman"/>
+      <w:lvlText w:val="%3."/>
+      <w:lvlJc w:val="right"/>
+      <w:pPr>
+        <w:ind w:left="2160" w:hanging="180"/>
+      </w:pPr>
+    </w:lvl>
+    <w:lvl w:ilvl="3" w:tplc="0409000F" w:tentative="1">
+      <w:start w:val="1"/>
+      <w:numFmt w:val="decimal"/>
+      <w:lvlText w:val="%4."/>
+      <w:lvlJc w:val="left"/>
+      <w:pPr>
+        <w:ind w:left="2880" w:hanging="360"/>
+      </w:pPr>
+    </w:lvl>
+    <w:lvl w:ilvl="4" w:tplc="04090019" w:tentative="1">
+      <w:start w:val="1"/>
+      <w:numFmt w:val="lowerLetter"/>
+      <w:lvlText w:val="%5."/>
+      <w:lvlJc w:val="left"/>
+      <w:pPr>
+        <w:ind w:left="3600" w:hanging="360"/>
+      </w:pPr>
+    </w:lvl>
+    <w:lvl w:ilvl="5" w:tplc="0409001B" w:tentative="1">
+      <w:start w:val="1"/>
+      <w:numFmt w:val="lowerRoman"/>
+      <w:lvlText w:val="%6."/>
+      <w:lvlJc w:val="right"/>
+      <w:pPr>
+        <w:ind w:left="4320" w:hanging="180"/>
+      </w:pPr>
+    </w:lvl>
+    <w:lvl w:ilvl="6" w:tplc="0409000F" w:tentative="1">
+      <w:start w:val="1"/>
+      <w:numFmt w:val="decimal"/>
+      <w:lvlText w:val="%7."/>
+      <w:lvlJc w:val="left"/>
+      <w:pPr>
+        <w:ind w:left="5040" w:hanging="360"/>
+      </w:pPr>
+    </w:lvl>
+    <w:lvl w:ilvl="7" w:tplc="04090019" w:tentative="1">
+      <w:start w:val="1"/>
+      <w:numFmt w:val="lowerLetter"/>
+      <w:lvlText w:val="%8."/>
+      <w:lvlJc w:val="left"/>
+      <w:pPr>
+        <w:ind w:left="5760" w:hanging="360"/>
+      </w:pPr>
+    </w:lvl>
+    <w:lvl w:ilvl="8" w:tplc="0409001B" w:tentative="1">
+      <w:start w:val="1"/>
+      <w:numFmt w:val="lowerRoman"/>
+      <w:lvlText w:val="%9."/>
+      <w:lvlJc w:val="right"/>
+      <w:pPr>
+        <w:ind w:left="6480" w:hanging="180"/>
+      </w:pPr>
+    </w:lvl>
+  </w:abstractNum>
+  <w:abstractNum w:abstractNumId="1" w15:restartNumberingAfterBreak="0">
     <w:nsid w:val="325D5C0B"/>
     <w:multiLevelType w:val="hybridMultilevel"/>
     <w:tmpl w:val="990E3166"/>
@@ -368,6 +1290,9 @@
     </w:lvl>
   </w:abstractNum>
   <w:num w:numId="1" w16cid:durableId="586616433">
+    <w:abstractNumId w:val="1"/>
+  </w:num>
+  <w:num w:numId="2" w16cid:durableId="878977916">
     <w:abstractNumId w:val="0"/>
   </w:num>
 </w:numbering>
@@ -976,7 +1901,6 @@
   <w:style w:type="character" w:default="1" w:styleId="DefaultParagraphFont">
     <w:name w:val="Default Paragraph Font"/>
     <w:uiPriority w:val="1"/>
-    <w:semiHidden/>
     <w:unhideWhenUsed/>
   </w:style>
   <w:style w:type="table" w:default="1" w:styleId="TableNormal">
@@ -1303,6 +2227,48 @@
       <w:spacing w:after="0" w:line="240" w:lineRule="auto"/>
       <w:ind w:left="240" w:hanging="240"/>
     </w:pPr>
+  </w:style>
+  <w:style w:type="table" w:styleId="TableGrid">
+    <w:name w:val="Table Grid"/>
+    <w:basedOn w:val="TableNormal"/>
+    <w:uiPriority w:val="39"/>
+    <w:rsid w:val="00D30D3E"/>
+    <w:pPr>
+      <w:spacing w:after="0" w:line="240" w:lineRule="auto"/>
+    </w:pPr>
+    <w:tblPr>
+      <w:tblBorders>
+        <w:top w:val="single" w:sz="4" w:space="0" w:color="auto"/>
+        <w:left w:val="single" w:sz="4" w:space="0" w:color="auto"/>
+        <w:bottom w:val="single" w:sz="4" w:space="0" w:color="auto"/>
+        <w:right w:val="single" w:sz="4" w:space="0" w:color="auto"/>
+        <w:insideH w:val="single" w:sz="4" w:space="0" w:color="auto"/>
+        <w:insideV w:val="single" w:sz="4" w:space="0" w:color="auto"/>
+      </w:tblBorders>
+    </w:tblPr>
+  </w:style>
+  <w:style w:type="character" w:styleId="Hyperlink">
+    <w:name w:val="Hyperlink"/>
+    <w:basedOn w:val="DefaultParagraphFont"/>
+    <w:uiPriority w:val="99"/>
+    <w:unhideWhenUsed/>
+    <w:rsid w:val="00306604"/>
+    <w:rPr>
+      <w:color w:val="467886" w:themeColor="hyperlink"/>
+      <w:u w:val="single"/>
+    </w:rPr>
+  </w:style>
+  <w:style w:type="character" w:styleId="UnresolvedMention">
+    <w:name w:val="Unresolved Mention"/>
+    <w:basedOn w:val="DefaultParagraphFont"/>
+    <w:uiPriority w:val="99"/>
+    <w:semiHidden/>
+    <w:unhideWhenUsed/>
+    <w:rsid w:val="00306604"/>
+    <w:rPr>
+      <w:color w:val="605E5C"/>
+      <w:shd w:val="clear" w:color="auto" w:fill="E1DFDD"/>
+    </w:rPr>
   </w:style>
 </w:styles>
 </file>

</xml_diff>